<commit_message>
working on conference ppt
</commit_message>
<xml_diff>
--- a/Conference_prep/Digital Amadís conference paper draft_shorter version.docx
+++ b/Conference_prep/Digital Amadís conference paper draft_shorter version.docx
@@ -14,7 +14,10 @@
         <w:t>uses</w:t>
       </w:r>
       <w:r>
-        <w:t xml:space="preserve"> TEI encoding to assess, quantify, and classify the decisions Robert Southey made when he translated </w:t>
+        <w:t xml:space="preserve"> TEI encoding to assess, quantify, and classify the decisions Robert Southey made when he translated</w:t>
+      </w:r>
+      <w:r>
+        <w:t xml:space="preserve"> </w:t>
       </w:r>
       <w:r>
         <w:rPr>
@@ -23,7 +26,13 @@
         <w:t xml:space="preserve">Amadís de Gaula </w:t>
       </w:r>
       <w:r>
-        <w:t>into English. We a</w:t>
+        <w:t xml:space="preserve">into English. </w:t>
+      </w:r>
+      <w:r>
+        <w:t xml:space="preserve">Along the way, we are producing the first machine-readable critical editions of both Southey and Montalvo’s texts. </w:t>
+      </w:r>
+      <w:r>
+        <w:t>We a</w:t>
       </w:r>
       <w:r>
         <w:t>re at the beginning stage of this</w:t>
@@ -74,7 +83,13 @@
         <w:t xml:space="preserve"> because it articulates its own translation theory. Sou</w:t>
       </w:r>
       <w:r>
-        <w:t xml:space="preserve">they has a scholarly orientation, and he appears to be aware of trends in translation from the classical period through the eighteenth century. Where he innovates is in bringing the aesthetic of the Romantic period to bear on the text. The result is a translated </w:t>
+        <w:t xml:space="preserve">they has a scholarly orientation, and he appears to be aware of trends in translation from </w:t>
+      </w:r>
+      <w:r>
+        <w:t>antiquity</w:t>
+      </w:r>
+      <w:r>
+        <w:t xml:space="preserve"> through the eighteenth century. Where he innovates is in bringing the aesthetic of the Romantic period to bear on the text. The result is a translated </w:t>
       </w:r>
       <w:r>
         <w:rPr>
@@ -125,7 +140,22 @@
         <w:t>edition, the Zaragoza 1508</w:t>
       </w:r>
       <w:r>
-        <w:t>. There is no “original”</w:t>
+        <w:rPr>
+          <w:highlight w:val="yellow"/>
+        </w:rPr>
+        <w:t xml:space="preserve">. </w:t>
+      </w:r>
+      <w:r>
+        <w:rPr>
+          <w:highlight w:val="yellow"/>
+        </w:rPr>
+        <w:t>[show image 1]</w:t>
+      </w:r>
+      <w:r>
+        <w:t xml:space="preserve"> </w:t>
+      </w:r>
+      <w:r>
+        <w:t>There is no “original”</w:t>
       </w:r>
       <w:r>
         <w:t xml:space="preserve"> </w:t>
@@ -272,7 +302,10 @@
         <w:t>minor nobleman</w:t>
       </w:r>
       <w:r>
-        <w:t xml:space="preserve"> and functionary</w:t>
+        <w:t xml:space="preserve"> and </w:t>
+      </w:r>
+      <w:r>
+        <w:t>city official from Medina del Campo</w:t>
       </w:r>
       <w:r>
         <w:t xml:space="preserve">, </w:t>
@@ -311,7 +344,13 @@
         <w:t xml:space="preserve">Amadís </w:t>
       </w:r>
       <w:r>
-        <w:t>became one of the greatest publishing successes in the early modern period,</w:t>
+        <w:t xml:space="preserve">became one of the </w:t>
+      </w:r>
+      <w:r>
+        <w:t>greatest publishing successes of</w:t>
+      </w:r>
+      <w:r>
+        <w:t xml:space="preserve"> the early modern period,</w:t>
       </w:r>
       <w:r>
         <w:t xml:space="preserve"> and it was </w:t>
@@ -356,17 +395,29 @@
         <w:t xml:space="preserve">. </w:t>
       </w:r>
       <w:r>
-        <w:t xml:space="preserve">Marian Rothstein estimates that there were 500,000 </w:t>
+        <w:t xml:space="preserve">Marian </w:t>
       </w:r>
       <w:r>
         <w:lastRenderedPageBreak/>
-        <w:t xml:space="preserve">readers of the French </w:t>
-      </w:r>
-      <w:r>
-        <w:rPr>
-          <w:i/>
-        </w:rPr>
-        <w:t>Amadís</w:t>
+        <w:t xml:space="preserve">Rothstein estimates that there were 500,000 readers of the French </w:t>
+      </w:r>
+      <w:r>
+        <w:rPr>
+          <w:i/>
+        </w:rPr>
+        <w:t>Amadi</w:t>
+      </w:r>
+      <w:r>
+        <w:rPr>
+          <w:i/>
+        </w:rPr>
+        <w:t>s</w:t>
+      </w:r>
+      <w:r>
+        <w:rPr>
+          <w:i/>
+        </w:rPr>
+        <w:t xml:space="preserve"> de Gaule</w:t>
       </w:r>
       <w:r>
         <w:rPr>
@@ -456,12 +507,12 @@
         <w:t xml:space="preserve"> “the Spanish author</w:t>
       </w:r>
       <w:r>
-        <w:t>.</w:t>
-      </w:r>
-      <w:r>
         <w:t>”</w:t>
       </w:r>
       <w:r>
+        <w:t xml:space="preserve"> or attributed authorship to the first French translator of the text.</w:t>
+      </w:r>
+      <w:r>
         <w:t xml:space="preserve"> </w:t>
       </w:r>
       <w:r>
@@ -609,13 +660,10 @@
         <w:t xml:space="preserve"> Castile</w:t>
       </w:r>
       <w:r>
-        <w:t xml:space="preserve">, </w:t>
-      </w:r>
-      <w:r>
-        <w:t>and</w:t>
-      </w:r>
-      <w:r>
-        <w:t xml:space="preserve"> this is as close as we are likely to get to the </w:t>
+        <w:t>. T</w:t>
+      </w:r>
+      <w:r>
+        <w:t xml:space="preserve">his is as close as we are likely to get to the </w:t>
       </w:r>
       <w:r>
         <w:t>text’s real origin</w:t>
@@ -657,297 +705,270 @@
         <w:rPr>
           <w:highlight w:val="yellow"/>
         </w:rPr>
+        <w:t>[show image</w:t>
+      </w:r>
+      <w:r>
+        <w:rPr>
+          <w:highlight w:val="yellow"/>
+        </w:rPr>
+        <w:t xml:space="preserve"> 2</w:t>
+      </w:r>
+      <w:r>
+        <w:rPr>
+          <w:highlight w:val="yellow"/>
+        </w:rPr>
+        <w:t>]</w:t>
+      </w:r>
+      <w:r>
+        <w:t xml:space="preserve"> </w:t>
+      </w:r>
+      <w:r>
+        <w:rPr>
+          <w:i/>
+        </w:rPr>
+        <w:t xml:space="preserve">Amadís </w:t>
+      </w:r>
+      <w:r>
+        <w:t xml:space="preserve">is </w:t>
+      </w:r>
+      <w:r>
+        <w:t xml:space="preserve">a </w:t>
+      </w:r>
+      <w:r>
+        <w:t xml:space="preserve">romance of chivalry in </w:t>
+      </w:r>
+      <w:r>
+        <w:t>prose</w:t>
+      </w:r>
+      <w:r>
+        <w:t xml:space="preserve"> in four, eleven, or </w:t>
+      </w:r>
+      <w:r>
+        <w:t>four</w:t>
+      </w:r>
+      <w:r>
+        <w:t xml:space="preserve">teen volumes, depending on </w:t>
+      </w:r>
+      <w:r>
+        <w:t>how one counts the sequels by different authors</w:t>
+      </w:r>
+      <w:r>
+        <w:t xml:space="preserve">. It </w:t>
+      </w:r>
+      <w:r>
+        <w:t>loosely duplicates the</w:t>
+      </w:r>
+      <w:r>
+        <w:t xml:space="preserve"> story of Lancelot and Guinevere</w:t>
+      </w:r>
+      <w:r>
+        <w:t xml:space="preserve">, with a happy ending in which </w:t>
+      </w:r>
+      <w:r>
+        <w:t>Amadís and Oriana</w:t>
+      </w:r>
+      <w:r>
+        <w:t xml:space="preserve"> marry</w:t>
+      </w:r>
+      <w:r>
+        <w:t xml:space="preserve"> and </w:t>
+      </w:r>
+      <w:r>
+        <w:t xml:space="preserve">jointly </w:t>
+      </w:r>
+      <w:r>
+        <w:t xml:space="preserve">rule the kingdoms of Britain and Gaul. </w:t>
+      </w:r>
+      <w:r>
+        <w:t xml:space="preserve">The 1547 </w:t>
+      </w:r>
+      <w:r>
+        <w:rPr>
+          <w:i/>
+        </w:rPr>
+        <w:t>Amadís</w:t>
+      </w:r>
+      <w:r>
+        <w:t xml:space="preserve"> </w:t>
+      </w:r>
+      <w:r>
+        <w:t xml:space="preserve">looks like a block of undifferentiated text, but </w:t>
+      </w:r>
+      <w:r>
+        <w:t xml:space="preserve">it </w:t>
+      </w:r>
+      <w:r>
+        <w:t>does have</w:t>
+      </w:r>
+      <w:r>
+        <w:t xml:space="preserve"> some internal divisions, which we ar</w:t>
+      </w:r>
+      <w:r>
+        <w:t xml:space="preserve">e referring to as pseudo-markup. </w:t>
+      </w:r>
+      <w:r>
+        <w:t>This early print book</w:t>
+      </w:r>
+      <w:r>
+        <w:t xml:space="preserve"> contains numbered chapters</w:t>
+      </w:r>
+      <w:r>
+        <w:t xml:space="preserve"> with summaries at their head, punctuation marks, and occasional paragraph marks. </w:t>
+      </w:r>
+      <w:r>
+        <w:rPr>
+          <w:highlight w:val="yellow"/>
+        </w:rPr>
+        <w:t xml:space="preserve">[show </w:t>
+      </w:r>
+      <w:r>
+        <w:rPr>
+          <w:highlight w:val="yellow"/>
+        </w:rPr>
+        <w:t>i</w:t>
+      </w:r>
+      <w:r>
+        <w:rPr>
+          <w:highlight w:val="yellow"/>
+        </w:rPr>
+        <w:t>mage 3</w:t>
+      </w:r>
+      <w:r>
+        <w:rPr>
+          <w:highlight w:val="yellow"/>
+        </w:rPr>
+        <w:t>]</w:t>
+      </w:r>
+      <w:r>
+        <w:t xml:space="preserve"> </w:t>
+      </w:r>
+      <w:r>
+        <w:t>T</w:t>
+      </w:r>
+      <w:r>
+        <w:t>he punctuation is quite different from modern Spanish</w:t>
+      </w:r>
+      <w:r>
+        <w:t xml:space="preserve"> or English</w:t>
+      </w:r>
+      <w:r>
+        <w:t>.</w:t>
+      </w:r>
+      <w:r>
+        <w:t xml:space="preserve"> The three marks appear to be non-hierarchical, and the punctuation mark after </w:t>
+      </w:r>
+      <w:r>
+        <w:rPr>
+          <w:i/>
+        </w:rPr>
+        <w:t>dixo</w:t>
+      </w:r>
+      <w:r>
+        <w:rPr>
+          <w:i/>
+        </w:rPr>
+        <w:t xml:space="preserve"> </w:t>
+      </w:r>
+      <w:r>
+        <w:t xml:space="preserve">or </w:t>
+      </w:r>
+      <w:r>
+        <w:rPr>
+          <w:i/>
+        </w:rPr>
+        <w:t>dezía</w:t>
+      </w:r>
+      <w:r>
+        <w:t xml:space="preserve"> </w:t>
+      </w:r>
+      <w:r>
+        <w:rPr>
+          <w:highlight w:val="yellow"/>
+        </w:rPr>
+        <w:t xml:space="preserve">[show </w:t>
+      </w:r>
+      <w:r>
+        <w:rPr>
+          <w:highlight w:val="yellow"/>
+        </w:rPr>
+        <w:t>Image 4</w:t>
+      </w:r>
+      <w:r>
+        <w:rPr>
+          <w:highlight w:val="yellow"/>
+        </w:rPr>
+        <w:t>]</w:t>
+      </w:r>
+      <w:r>
+        <w:t xml:space="preserve"> </w:t>
+      </w:r>
+      <w:r>
+        <w:t>takes the place of the em dash or quotation mark</w:t>
+      </w:r>
+      <w:r>
+        <w:t xml:space="preserve"> </w:t>
+      </w:r>
+      <w:r>
+        <w:t>for dialog</w:t>
+      </w:r>
+      <w:r>
+        <w:t>u</w:t>
+      </w:r>
+      <w:r>
+        <w:t>e attribution</w:t>
+      </w:r>
+      <w:r>
+        <w:t xml:space="preserve">. </w:t>
+      </w:r>
+      <w:r>
+        <w:t xml:space="preserve">For those of you who read Spanish, you might notice that the orthography </w:t>
+      </w:r>
+      <w:r>
+        <w:t>is</w:t>
+      </w:r>
+      <w:r>
+        <w:t xml:space="preserve"> quite different from modern use. </w:t>
+      </w:r>
+      <w:r>
+        <w:t>In order to produce our</w:t>
+      </w:r>
+      <w:r>
+        <w:t xml:space="preserve"> </w:t>
+      </w:r>
+      <w:r>
+        <w:t>version of the Montalvo</w:t>
+      </w:r>
+      <w:r>
+        <w:t xml:space="preserve">, we have transcribed the text as we would for a critical edition. </w:t>
+      </w:r>
+      <w:r>
+        <w:rPr>
+          <w:highlight w:val="yellow"/>
+        </w:rPr>
         <w:t>[</w:t>
       </w:r>
-      <w:proofErr w:type="gramStart"/>
       <w:r>
         <w:rPr>
           <w:highlight w:val="yellow"/>
         </w:rPr>
-        <w:t>show</w:t>
-      </w:r>
-      <w:proofErr w:type="gramEnd"/>
+        <w:t>Image 5</w:t>
+      </w:r>
       <w:r>
         <w:rPr>
           <w:highlight w:val="yellow"/>
         </w:rPr>
-        <w:t xml:space="preserve"> image</w:t>
+        <w:t xml:space="preserve"> gitHub page for editorial declaration</w:t>
       </w:r>
       <w:r>
         <w:rPr>
           <w:highlight w:val="yellow"/>
         </w:rPr>
-        <w:t xml:space="preserve"> 1</w:t>
-      </w:r>
-      <w:r>
-        <w:rPr>
-          <w:highlight w:val="yellow"/>
-        </w:rPr>
         <w:t>]</w:t>
       </w:r>
       <w:r>
         <w:t xml:space="preserve"> </w:t>
       </w:r>
       <w:r>
-        <w:rPr>
-          <w:i/>
-        </w:rPr>
-        <w:t xml:space="preserve">Amadís </w:t>
-      </w:r>
-      <w:r>
-        <w:t xml:space="preserve">is </w:t>
-      </w:r>
-      <w:r>
-        <w:t xml:space="preserve">a </w:t>
-      </w:r>
-      <w:r>
-        <w:t xml:space="preserve">romance of chivalry in </w:t>
-      </w:r>
-      <w:r>
-        <w:t>prose</w:t>
-      </w:r>
-      <w:r>
-        <w:t xml:space="preserve"> in four, eleven, or </w:t>
-      </w:r>
-      <w:r>
-        <w:t>four</w:t>
-      </w:r>
-      <w:r>
-        <w:t xml:space="preserve">teen volumes, depending on </w:t>
-      </w:r>
-      <w:r>
-        <w:t>how one counts the sequels by different authors</w:t>
-      </w:r>
-      <w:r>
-        <w:t xml:space="preserve">. It </w:t>
-      </w:r>
-      <w:r>
-        <w:t>loosely duplicates the</w:t>
-      </w:r>
-      <w:r>
-        <w:t xml:space="preserve"> story of Lancelot and Guinevere</w:t>
-      </w:r>
-      <w:r>
-        <w:t xml:space="preserve">, with a happy ending in which </w:t>
-      </w:r>
-      <w:r>
-        <w:t>Amadís and Oriana</w:t>
-      </w:r>
-      <w:r>
-        <w:t xml:space="preserve"> marry</w:t>
-      </w:r>
-      <w:r>
-        <w:t xml:space="preserve"> and </w:t>
-      </w:r>
-      <w:r>
-        <w:t xml:space="preserve">jointly </w:t>
-      </w:r>
-      <w:r>
-        <w:t xml:space="preserve">rule the kingdoms of Britain and Gaul. </w:t>
-      </w:r>
-      <w:r>
-        <w:t xml:space="preserve">The 1547 </w:t>
-      </w:r>
-      <w:r>
-        <w:rPr>
-          <w:i/>
-        </w:rPr>
-        <w:t>Amadís</w:t>
-      </w:r>
-      <w:r>
-        <w:t xml:space="preserve"> </w:t>
-      </w:r>
-      <w:r>
-        <w:t xml:space="preserve">looks like a block of undifferentiated text, but </w:t>
-      </w:r>
-      <w:r>
-        <w:t xml:space="preserve">it </w:t>
-      </w:r>
-      <w:r>
-        <w:t>does have</w:t>
-      </w:r>
-      <w:r>
-        <w:t xml:space="preserve"> some internal divisions, which we ar</w:t>
-      </w:r>
-      <w:r>
-        <w:t xml:space="preserve">e referring to as pseudo-markup. </w:t>
-      </w:r>
-      <w:r>
-        <w:t>This early print book</w:t>
-      </w:r>
-      <w:r>
-        <w:t xml:space="preserve"> contains numbered chapters</w:t>
-      </w:r>
-      <w:r>
-        <w:t xml:space="preserve"> with summaries at their head, punctuation marks, and occasional paragraph marks. </w:t>
-      </w:r>
-      <w:r>
-        <w:rPr>
-          <w:highlight w:val="yellow"/>
-        </w:rPr>
-        <w:t>[</w:t>
-      </w:r>
-      <w:proofErr w:type="gramStart"/>
-      <w:r>
-        <w:rPr>
-          <w:highlight w:val="yellow"/>
-        </w:rPr>
-        <w:t>show</w:t>
-      </w:r>
-      <w:proofErr w:type="gramEnd"/>
-      <w:r>
-        <w:rPr>
-          <w:highlight w:val="yellow"/>
-        </w:rPr>
-        <w:t xml:space="preserve"> </w:t>
-      </w:r>
-      <w:r>
-        <w:rPr>
-          <w:highlight w:val="yellow"/>
-        </w:rPr>
-        <w:t>Image 2</w:t>
-      </w:r>
-      <w:r>
-        <w:rPr>
-          <w:highlight w:val="yellow"/>
-        </w:rPr>
-        <w:t xml:space="preserve"> and Image 3</w:t>
-      </w:r>
-      <w:r>
-        <w:rPr>
-          <w:highlight w:val="yellow"/>
-        </w:rPr>
-        <w:t>]</w:t>
-      </w:r>
-      <w:r>
-        <w:t xml:space="preserve"> </w:t>
-      </w:r>
-      <w:r>
-        <w:t>T</w:t>
-      </w:r>
-      <w:r>
-        <w:t>he punctuation is quite different from modern Spanish</w:t>
-      </w:r>
-      <w:r>
-        <w:t xml:space="preserve"> or English</w:t>
-      </w:r>
-      <w:r>
-        <w:t>.</w:t>
-      </w:r>
-      <w:r>
-        <w:t xml:space="preserve"> The three marks appear to be non-hierarchical, and the punctuation mark after </w:t>
-      </w:r>
-      <w:r>
-        <w:rPr>
-          <w:i/>
-        </w:rPr>
-        <w:t>dixo</w:t>
-      </w:r>
-      <w:r>
-        <w:t xml:space="preserve"> </w:t>
-      </w:r>
-      <w:r>
-        <w:rPr>
-          <w:highlight w:val="yellow"/>
-        </w:rPr>
-        <w:t xml:space="preserve">[show </w:t>
-      </w:r>
-      <w:r>
-        <w:rPr>
-          <w:highlight w:val="yellow"/>
-        </w:rPr>
-        <w:t>Image 4</w:t>
-      </w:r>
-      <w:r>
-        <w:rPr>
-          <w:highlight w:val="yellow"/>
-        </w:rPr>
-        <w:t>]</w:t>
-      </w:r>
-      <w:r>
-        <w:t xml:space="preserve"> </w:t>
-      </w:r>
-      <w:r>
-        <w:t>takes the place of the em dash or quotation mark</w:t>
-      </w:r>
-      <w:r>
-        <w:t xml:space="preserve"> </w:t>
-      </w:r>
-      <w:r>
-        <w:t>for dialog</w:t>
-      </w:r>
-      <w:r>
-        <w:t>u</w:t>
-      </w:r>
-      <w:r>
-        <w:t>e attribution</w:t>
-      </w:r>
-      <w:r>
-        <w:t xml:space="preserve">. </w:t>
-      </w:r>
-      <w:r>
-        <w:t xml:space="preserve">For those of you who read Spanish, you might notice that the orthography </w:t>
-      </w:r>
-      <w:r>
-        <w:t>is</w:t>
-      </w:r>
-      <w:r>
-        <w:t xml:space="preserve"> quite different from modern use. </w:t>
-      </w:r>
-      <w:r>
-        <w:t>In order to produce our</w:t>
-      </w:r>
-      <w:r>
-        <w:t xml:space="preserve"> </w:t>
-      </w:r>
-      <w:r>
-        <w:t>version of the Montalvo</w:t>
-      </w:r>
-      <w:r>
-        <w:t xml:space="preserve">, we have transcribed the text as we would for a critical edition. </w:t>
-      </w:r>
-      <w:r>
-        <w:rPr>
-          <w:highlight w:val="yellow"/>
-        </w:rPr>
-        <w:t>[</w:t>
-      </w:r>
-      <w:r>
-        <w:rPr>
-          <w:highlight w:val="yellow"/>
-        </w:rPr>
-        <w:t xml:space="preserve">Image </w:t>
-      </w:r>
-      <w:proofErr w:type="gramStart"/>
-      <w:r>
-        <w:rPr>
-          <w:highlight w:val="yellow"/>
-        </w:rPr>
-        <w:t>5</w:t>
-      </w:r>
-      <w:r>
-        <w:rPr>
-          <w:highlight w:val="yellow"/>
-        </w:rPr>
-        <w:t xml:space="preserve"> gitHub</w:t>
-      </w:r>
-      <w:proofErr w:type="gramEnd"/>
-      <w:r>
-        <w:rPr>
-          <w:highlight w:val="yellow"/>
-        </w:rPr>
-        <w:t xml:space="preserve"> page for editorial declaration</w:t>
-      </w:r>
-      <w:r>
-        <w:rPr>
-          <w:highlight w:val="yellow"/>
-        </w:rPr>
-        <w:t>]</w:t>
-      </w:r>
-      <w:r>
-        <w:t xml:space="preserve"> </w:t>
-      </w:r>
-      <w:r>
         <w:t>In general terms, we modernize</w:t>
       </w:r>
       <w:r>
@@ -960,7 +981,13 @@
         <w:t xml:space="preserve"> use in the 1547 due to printing conventions, and we prese</w:t>
       </w:r>
       <w:r>
-        <w:t>rve the 1547 orthography when variations can be attributed</w:t>
+        <w:t xml:space="preserve">rve the 1547 orthography when </w:t>
+      </w:r>
+      <w:r>
+        <w:t>differences from modern Spanish</w:t>
+      </w:r>
+      <w:r>
+        <w:t xml:space="preserve"> can be attributed</w:t>
       </w:r>
       <w:r>
         <w:t xml:space="preserve"> to sound. </w:t>
@@ -993,7 +1020,7 @@
         <w:t xml:space="preserve"> </w:t>
       </w:r>
       <w:r>
-        <w:t>linking</w:t>
+        <w:t>aligning</w:t>
       </w:r>
       <w:r>
         <w:t xml:space="preserve"> </w:t>
@@ -1071,7 +1098,13 @@
         <w:t xml:space="preserve"> corr</w:t>
       </w:r>
       <w:r>
-        <w:t>espond to grammatical divisions. I</w:t>
+        <w:t xml:space="preserve">espond to grammatical </w:t>
+      </w:r>
+      <w:r>
+        <w:t>units</w:t>
+      </w:r>
+      <w:r>
+        <w:t>. I</w:t>
       </w:r>
       <w:r>
         <w:t xml:space="preserve">t’s better to think of them as breath marks, places where an out-loud reader would take a pause. </w:t>
@@ -1095,15 +1128,7 @@
         <w:t>]</w:t>
       </w:r>
       <w:r>
-        <w:t xml:space="preserve"> Each clause-like unit in the </w:t>
-      </w:r>
-      <w:proofErr w:type="gramStart"/>
-      <w:r>
-        <w:t>Montalvo,</w:t>
-      </w:r>
-      <w:proofErr w:type="gramEnd"/>
-      <w:r>
-        <w:t xml:space="preserve"> measured from punctuation mark to punctuation mark, gets its own xml id</w:t>
+        <w:t xml:space="preserve"> Each clause-like unit in the Montalvo, measured from punctuation mark to punctuation mark, gets its own xml id</w:t>
       </w:r>
       <w:r>
         <w:t xml:space="preserve"> based on its chapter, paragraph, and clause number</w:t>
@@ -1139,10 +1164,28 @@
         <w:t>o of Montalvo’s units together, or jumps ahead or back in Montalvo’s text</w:t>
       </w:r>
       <w:r>
-        <w:t xml:space="preserve">. We used a self-closing &lt;anchor&gt; element in the Southey chapters to </w:t>
-      </w:r>
-      <w:r>
-        <w:t>tether Southey’s language to its source</w:t>
+        <w:t>. We use</w:t>
+      </w:r>
+      <w:r>
+        <w:t xml:space="preserve"> a self-closing &lt;anchor&gt; element in the Southey chapters to </w:t>
+      </w:r>
+      <w:r>
+        <w:t xml:space="preserve">align </w:t>
+      </w:r>
+      <w:r>
+        <w:t xml:space="preserve">Southey’s </w:t>
+      </w:r>
+      <w:r>
+        <w:t>translation</w:t>
+      </w:r>
+      <w:r>
+        <w:t xml:space="preserve"> to </w:t>
+      </w:r>
+      <w:r>
+        <w:t>the</w:t>
+      </w:r>
+      <w:r>
+        <w:t xml:space="preserve"> source</w:t>
       </w:r>
       <w:r>
         <w:t xml:space="preserve">. We also encode other types of information in the anchor tags, </w:t>
@@ -1153,7 +1196,6 @@
       <w:r>
         <w:t xml:space="preserve">. </w:t>
       </w:r>
-      <w:proofErr w:type="gramStart"/>
       <w:r>
         <w:rPr>
           <w:highlight w:val="yellow"/>
@@ -1164,14 +1206,7 @@
         <w:rPr>
           <w:highlight w:val="yellow"/>
         </w:rPr>
-        <w:t xml:space="preserve"> Image</w:t>
-      </w:r>
-      <w:proofErr w:type="gramEnd"/>
-      <w:r>
-        <w:rPr>
-          <w:highlight w:val="yellow"/>
-        </w:rPr>
-        <w:t xml:space="preserve"> 8</w:t>
+        <w:t xml:space="preserve"> Image 8</w:t>
       </w:r>
       <w:r>
         <w:t>]</w:t>
@@ -1306,7 +1341,13 @@
         <w:t>Humanist</w:t>
       </w:r>
       <w:r>
-        <w:t xml:space="preserve"> and contemporary of </w:t>
+        <w:t>, printer operating in Lyon,</w:t>
+      </w:r>
+      <w:r>
+        <w:t xml:space="preserve"> </w:t>
+      </w:r>
+      <w:r>
+        <w:t xml:space="preserve">and contemporary of </w:t>
       </w:r>
       <w:r>
         <w:t xml:space="preserve">the first French translator of </w:t>
@@ -1423,112 +1464,136 @@
         <w:t xml:space="preserve">Our code reveals that Southey </w:t>
       </w:r>
       <w:r>
-        <w:t>is not quite what we would expe</w:t>
-      </w:r>
-      <w:r>
-        <w:t>ct. For the most part, we have what the twenty-first century would recognize as a</w:t>
-      </w:r>
-      <w:r>
-        <w:t xml:space="preserve"> </w:t>
-      </w:r>
-      <w:r>
-        <w:t>“</w:t>
-      </w:r>
-      <w:r>
-        <w:t>faithful” translation</w:t>
-      </w:r>
-      <w:r>
-        <w:t>. Southey</w:t>
-      </w:r>
-      <w:r>
-        <w:t xml:space="preserve"> </w:t>
-      </w:r>
-      <w:r>
-        <w:t xml:space="preserve">employs word-for-word translations when the Spanish syntax </w:t>
-      </w:r>
-      <w:r>
-        <w:t>is comparable to English</w:t>
-      </w:r>
-      <w:r>
-        <w:t xml:space="preserve"> and sense-for-sense translations when it </w:t>
-      </w:r>
-      <w:r>
-        <w:t>is</w:t>
-      </w:r>
-      <w:r>
-        <w:t xml:space="preserve"> no</w:t>
-      </w:r>
-      <w:r>
-        <w:t xml:space="preserve">t. </w:t>
-      </w:r>
-      <w:r>
-        <w:t xml:space="preserve">Southey’s translation choices appear to be, at least in part, a reaction against prior translators Herberay, Munday, and Tressan, all of whom he criticizes in the preface. </w:t>
-      </w:r>
-      <w:r>
-        <w:t>Southey prefers non-archaic, matter-of-fact</w:t>
-      </w:r>
-      <w:r>
-        <w:t xml:space="preserve"> diction, </w:t>
-      </w:r>
-      <w:r>
-        <w:t xml:space="preserve">and he </w:t>
-      </w:r>
-      <w:r>
-        <w:t xml:space="preserve">makes </w:t>
-      </w:r>
-      <w:r>
-        <w:t>makes a number of brief additions to the text for reasons of readability, including adverbs of time and proper names to resolve unclear antecedents</w:t>
-      </w:r>
-      <w:r>
-        <w:t>.</w:t>
-      </w:r>
-      <w:r>
-        <w:t xml:space="preserve"> Southey’s omissions are of much greater extent than the additions. [</w:t>
-      </w:r>
-      <w:r>
-        <w:t>Image 9</w:t>
-      </w:r>
-      <w:r>
-        <w:t xml:space="preserve">] First, Southey eliminates repetitive passages, which have long been seen as a defect in Montalvo’s style. Second, Southey omits Montalvo’s narrating voice, which appears in frequent first- or second-person verb forms that allude to orality. The sermons and sex scenes of the Montalvo </w:t>
-      </w:r>
-      <w:r>
-        <w:rPr>
-          <w:i/>
-        </w:rPr>
-        <w:t xml:space="preserve">Amadís </w:t>
-      </w:r>
-      <w:r>
-        <w:t xml:space="preserve">are likewise missing in the Southey. In trying to restore the text to the imaginary state in which apocryphal author Lobeira created it, Southey in effect attempts to cut fifteenth century Montalvo out of the text. Southey omits Montalvo’s prologue, Montalvo’s references to real and apocryphal manuscripts, and all </w:t>
-      </w:r>
-      <w:r>
-        <w:t xml:space="preserve">appearances of the persona of the author. Southey’s </w:t>
-      </w:r>
-      <w:r>
-        <w:t xml:space="preserve">extensive footnotes </w:t>
-      </w:r>
-      <w:r>
-        <w:t>restore some of the narrative complexity he removed by omitting Montalvo’s authorial intrusion</w:t>
-      </w:r>
-      <w:r>
-        <w:t>. The notes</w:t>
-      </w:r>
-      <w:r>
-        <w:t xml:space="preserve"> </w:t>
-      </w:r>
-      <w:r>
-        <w:t>cite</w:t>
-      </w:r>
-      <w:r>
-        <w:t xml:space="preserve"> Spanish words and phrases, </w:t>
-      </w:r>
-      <w:r>
-        <w:t>comment on</w:t>
-      </w:r>
-      <w:r>
-        <w:t xml:space="preserve"> the source text, mark large omissions or chan</w:t>
+        <w:t xml:space="preserve">is not quite what we </w:t>
+      </w:r>
+      <w:r>
+        <w:t>expected</w:t>
       </w:r>
       <w:bookmarkStart w:id="0" w:name="_GoBack"/>
       <w:bookmarkEnd w:id="0"/>
+      <w:r>
+        <w:t>. For the most part, we have what the twenty-first century would recognize as a</w:t>
+      </w:r>
+      <w:r>
+        <w:t xml:space="preserve"> </w:t>
+      </w:r>
+      <w:r>
+        <w:t>“</w:t>
+      </w:r>
+      <w:r>
+        <w:t>faithful” translation</w:t>
+      </w:r>
+      <w:r>
+        <w:t>. Southey</w:t>
+      </w:r>
+      <w:r>
+        <w:t xml:space="preserve"> </w:t>
+      </w:r>
+      <w:r>
+        <w:t xml:space="preserve">employs word-for-word translations when the Spanish syntax </w:t>
+      </w:r>
+      <w:r>
+        <w:t>is comparable to English</w:t>
+      </w:r>
+      <w:r>
+        <w:t xml:space="preserve"> and sense-for-sense translations when it </w:t>
+      </w:r>
+      <w:r>
+        <w:t>is</w:t>
+      </w:r>
+      <w:r>
+        <w:t xml:space="preserve"> no</w:t>
+      </w:r>
+      <w:r>
+        <w:t xml:space="preserve">t. </w:t>
+      </w:r>
+      <w:r>
+        <w:t>Southey’s translation choices appear to be, at least in part, a reaction against prior translators Herberay, Munday, and Tressan, al</w:t>
+      </w:r>
+      <w:r>
+        <w:t>l of whom he criticizes in the P</w:t>
+      </w:r>
+      <w:r>
+        <w:t xml:space="preserve">reface. </w:t>
+      </w:r>
+      <w:r>
+        <w:t>Southey prefers non-archaic, matter-of-fact</w:t>
+      </w:r>
+      <w:r>
+        <w:t xml:space="preserve"> diction, </w:t>
+      </w:r>
+      <w:r>
+        <w:t xml:space="preserve">and he </w:t>
+      </w:r>
+      <w:r>
+        <w:t xml:space="preserve">makes </w:t>
+      </w:r>
+      <w:r>
+        <w:t>makes a number of brief additions to the text for reasons of readability, including adverbs of time and proper names to resolve unclear antecedents</w:t>
+      </w:r>
+      <w:r>
+        <w:t>.</w:t>
+      </w:r>
+      <w:r>
+        <w:t xml:space="preserve"> Southey’s omissions are of much greater extent than the additions. [</w:t>
+      </w:r>
+      <w:r>
+        <w:t>Image 9</w:t>
+      </w:r>
+      <w:r>
+        <w:t xml:space="preserve">] First, Southey eliminates repetitive passages, which have long been seen as a defect in Montalvo’s style. Second, Southey omits Montalvo’s narrating voice, which appears in frequent first- or second-person verb forms that allude to orality. The sermons and sex scenes of the Montalvo </w:t>
+      </w:r>
+      <w:r>
+        <w:rPr>
+          <w:i/>
+        </w:rPr>
+        <w:t xml:space="preserve">Amadís </w:t>
+      </w:r>
+      <w:r>
+        <w:t>are likewise missing in the Southey. In trying to restore the text to the imaginary state in which apocryphal author Lobeir</w:t>
+      </w:r>
+      <w:r>
+        <w:t>a created it, Southey in effect cuts</w:t>
+      </w:r>
+      <w:r>
+        <w:t xml:space="preserve"> fifteenth century Montalvo out of the text. Southey omits Montalvo’s prologue, Montalvo’s references to real and apocryphal manuscripts, and all </w:t>
+      </w:r>
+      <w:r>
+        <w:t xml:space="preserve">appearances of the persona of the author. Southey’s </w:t>
+      </w:r>
+      <w:r>
+        <w:t>extensive footnotes</w:t>
+      </w:r>
+      <w:r>
+        <w:t>, on the other hand,</w:t>
+      </w:r>
+      <w:r>
+        <w:t xml:space="preserve"> </w:t>
+      </w:r>
+      <w:r>
+        <w:t xml:space="preserve">restore narrative complexity </w:t>
+      </w:r>
+      <w:r>
+        <w:t>and authorial intrusion</w:t>
+      </w:r>
+      <w:r>
+        <w:t>. The notes</w:t>
+      </w:r>
+      <w:r>
+        <w:t xml:space="preserve"> </w:t>
+      </w:r>
+      <w:r>
+        <w:t>cite</w:t>
+      </w:r>
+      <w:r>
+        <w:t xml:space="preserve"> Spanish words and phrases, </w:t>
+      </w:r>
+      <w:r>
+        <w:t>comment on</w:t>
+      </w:r>
+      <w:r>
+        <w:t xml:space="preserve"> the source text, mark large omissions or chan</w:t>
+      </w:r>
       <w:r>
         <w:t xml:space="preserve">ges to the order of events, </w:t>
       </w:r>

</xml_diff>